<commit_message>
major edits to crypto full course
</commit_message>
<xml_diff>
--- a/6.Crypto/1.Full Course/1.ModularArithmetic/Cryptology 1 Lab.docx
+++ b/6.Crypto/1.Full Course/1.ModularArithmetic/Cryptology 1 Lab.docx
@@ -50,6 +50,145 @@
       </w:r>
       <w:r>
         <w:t xml:space="preserve"> Canvas.</w:t>
+      </w:r>
+    </w:p>
+    <w:p>
+      <w:r>
+        <w:t>Once PyCryptodome is installed, you can use its modules by importing them into your scripts or Python shell:</w:t>
+      </w:r>
+      <w:r>
+        <w:br/>
+      </w:r>
+      <w:r>
+        <w:rPr>
+          <w:rFonts w:ascii="Courier New" w:hAnsi="Courier New" w:cs="Courier New"/>
+        </w:rPr>
+        <w:t xml:space="preserve">from </w:t>
+      </w:r>
+      <w:proofErr w:type="gramStart"/>
+      <w:r>
+        <w:rPr>
+          <w:rFonts w:ascii="Courier New" w:hAnsi="Courier New" w:cs="Courier New"/>
+        </w:rPr>
+        <w:t>Crypto.Util.number</w:t>
+      </w:r>
+      <w:proofErr w:type="gramEnd"/>
+      <w:r>
+        <w:rPr>
+          <w:rFonts w:ascii="Courier New" w:hAnsi="Courier New" w:cs="Courier New"/>
+        </w:rPr>
+        <w:t xml:space="preserve"> import GCD</w:t>
+      </w:r>
+      <w:r>
+        <w:rPr>
+          <w:rFonts w:ascii="Courier New" w:hAnsi="Courier New" w:cs="Courier New"/>
+        </w:rPr>
+        <w:br/>
+        <w:t xml:space="preserve">from Crypto.Util.number import </w:t>
+      </w:r>
+      <w:r>
+        <w:rPr>
+          <w:rFonts w:ascii="Courier New" w:hAnsi="Courier New" w:cs="Courier New"/>
+          <w:highlight w:val="yellow"/>
+        </w:rPr>
+        <w:t>inverse</w:t>
+      </w:r>
+    </w:p>
+    <w:p>
+      <w:pPr>
+        <w:rPr>
+          <w:rFonts w:ascii="Courier New" w:hAnsi="Courier New" w:cs="Courier New"/>
+        </w:rPr>
+      </w:pPr>
+      <w:r>
+        <w:t xml:space="preserve">Once you have imported </w:t>
+      </w:r>
+      <w:r>
+        <w:rPr>
+          <w:rFonts w:ascii="Courier New" w:hAnsi="Courier New" w:cs="Courier New"/>
+        </w:rPr>
+        <w:t>GCD</w:t>
+      </w:r>
+      <w:r>
+        <w:t xml:space="preserve"> and </w:t>
+      </w:r>
+      <w:r>
+        <w:rPr>
+          <w:rFonts w:ascii="Courier New" w:hAnsi="Courier New" w:cs="Courier New"/>
+        </w:rPr>
+        <w:t>inverse</w:t>
+      </w:r>
+      <w:r>
+        <w:t>, you get help through Python:</w:t>
+      </w:r>
+      <w:r>
+        <w:br/>
+      </w:r>
+      <w:proofErr w:type="gramStart"/>
+      <w:r>
+        <w:rPr>
+          <w:rFonts w:ascii="Courier New" w:hAnsi="Courier New" w:cs="Courier New"/>
+        </w:rPr>
+        <w:t>help(</w:t>
+      </w:r>
+      <w:proofErr w:type="gramEnd"/>
+      <w:r>
+        <w:rPr>
+          <w:rFonts w:ascii="Courier New" w:hAnsi="Courier New" w:cs="Courier New"/>
+        </w:rPr>
+        <w:t>GCD)</w:t>
+      </w:r>
+      <w:r>
+        <w:rPr>
+          <w:rFonts w:ascii="Courier New" w:hAnsi="Courier New" w:cs="Courier New"/>
+        </w:rPr>
+        <w:br/>
+      </w:r>
+      <w:r>
+        <w:rPr>
+          <w:rFonts w:ascii="Courier New" w:hAnsi="Courier New" w:cs="Courier New"/>
+        </w:rPr>
+        <w:t>help(</w:t>
+      </w:r>
+      <w:r>
+        <w:rPr>
+          <w:rFonts w:ascii="Courier New" w:hAnsi="Courier New" w:cs="Courier New"/>
+        </w:rPr>
+        <w:t>inverse)</w:t>
+      </w:r>
+    </w:p>
+    <w:p>
+      <w:r>
+        <w:t xml:space="preserve">You can also read about the </w:t>
+      </w:r>
+      <w:r>
+        <w:rPr>
+          <w:rFonts w:ascii="Courier New" w:hAnsi="Courier New" w:cs="Courier New"/>
+        </w:rPr>
+        <w:t>GCD</w:t>
+      </w:r>
+      <w:r>
+        <w:t xml:space="preserve"> and </w:t>
+      </w:r>
+      <w:r>
+        <w:rPr>
+          <w:rFonts w:ascii="Courier New" w:hAnsi="Courier New" w:cs="Courier New"/>
+        </w:rPr>
+        <w:t>inverse</w:t>
+      </w:r>
+      <w:r>
+        <w:t xml:space="preserve"> functions here:  </w:t>
+      </w:r>
+      <w:hyperlink r:id="rId5" w:anchor="module-Crypto.Util.number" w:history="1">
+        <w:r>
+          <w:rPr>
+            <w:rStyle w:val="Hyperlink"/>
+          </w:rPr>
+          <w:t>https://pycryptodome.readthedocs.io/en/latest/src/util/util.html#module-Crypto.Util.number</w:t>
+        </w:r>
+      </w:hyperlink>
+      <w:r>
+        <w:t xml:space="preserve"> </w:t>
       </w:r>
     </w:p>
     <w:p>
@@ -209,6 +348,7 @@
         <w:pStyle w:val="Heading1"/>
       </w:pPr>
       <w:r>
+        <w:lastRenderedPageBreak/>
         <w:t>Modular Arithmetic</w:t>
       </w:r>
     </w:p>
@@ -277,7 +417,6 @@
         </w:numPr>
       </w:pPr>
       <w:r>
-        <w:lastRenderedPageBreak/>
         <w:t xml:space="preserve">221 * 491 + </w:t>
       </w:r>
       <w:r>
@@ -429,6 +568,15 @@
       <w:r>
         <w:br/>
       </w:r>
+      <w:r>
+        <w:br/>
+      </w:r>
+      <w:r>
+        <w:br/>
+      </w:r>
+      <w:r>
+        <w:br/>
+      </w:r>
     </w:p>
     <w:p>
       <w:pPr>
@@ -442,6 +590,7 @@
       <w:r>
         <w:t xml:space="preserve">The two multiplication tables below represent integer rings, </w:t>
       </w:r>
+      <w:proofErr w:type="spellStart"/>
       <w:r>
         <w:rPr>
           <w:rFonts w:ascii="Cambria Math" w:hAnsi="Cambria Math" w:cs="Cambria Math"/>
@@ -455,8 +604,24 @@
         </w:rPr>
         <w:t>n</w:t>
       </w:r>
-      <w:r>
-        <w:t>.  Which one of them is also a prime field?</w:t>
+      <w:proofErr w:type="spellEnd"/>
+      <w:r>
+        <w:t xml:space="preserve">. </w:t>
+      </w:r>
+      <w:r>
+        <w:br/>
+      </w:r>
+      <w:r>
+        <w:t xml:space="preserve"> </w:t>
+      </w:r>
+      <w:r>
+        <w:t>What is n for Table A?  Table B?</w:t>
+      </w:r>
+      <w:r>
+        <w:br/>
+      </w:r>
+      <w:r>
+        <w:t>Which one of them is also a prime field?</w:t>
       </w:r>
     </w:p>
     <w:p>
@@ -466,6 +631,7 @@
     </w:p>
     <w:p>
       <w:r>
+        <w:lastRenderedPageBreak/>
         <w:t>Table A</w:t>
       </w:r>
       <w:r>
@@ -503,7 +669,7 @@
                     <pic:cNvPicPr/>
                   </pic:nvPicPr>
                   <pic:blipFill>
-                    <a:blip r:embed="rId5"/>
+                    <a:blip r:embed="rId6"/>
                     <a:stretch>
                       <a:fillRect/>
                     </a:stretch>
@@ -546,7 +712,7 @@
                     <pic:cNvPicPr/>
                   </pic:nvPicPr>
                   <pic:blipFill>
-                    <a:blip r:embed="rId6"/>
+                    <a:blip r:embed="rId7"/>
                     <a:stretch>
                       <a:fillRect/>
                     </a:stretch>
@@ -1218,6 +1384,29 @@
       <w:szCs w:val="26"/>
     </w:rPr>
   </w:style>
+  <w:style w:type="character" w:styleId="Hyperlink">
+    <w:name w:val="Hyperlink"/>
+    <w:basedOn w:val="DefaultParagraphFont"/>
+    <w:uiPriority w:val="99"/>
+    <w:unhideWhenUsed/>
+    <w:rsid w:val="007F457E"/>
+    <w:rPr>
+      <w:color w:val="0563C1" w:themeColor="hyperlink"/>
+      <w:u w:val="single"/>
+    </w:rPr>
+  </w:style>
+  <w:style w:type="character" w:styleId="UnresolvedMention">
+    <w:name w:val="Unresolved Mention"/>
+    <w:basedOn w:val="DefaultParagraphFont"/>
+    <w:uiPriority w:val="99"/>
+    <w:semiHidden/>
+    <w:unhideWhenUsed/>
+    <w:rsid w:val="007F457E"/>
+    <w:rPr>
+      <w:color w:val="605E5C"/>
+      <w:shd w:val="clear" w:color="auto" w:fill="E1DFDD"/>
+    </w:rPr>
+  </w:style>
 </w:styles>
 </file>
 

</xml_diff>